<commit_message>
coverpage issue fixed somehow
</commit_message>
<xml_diff>
--- a/backend/coverpage_template.docx
+++ b/backend/coverpage_template.docx
@@ -163,7 +163,7 @@
         <w:autoSpaceDE w:val="0"/>
         <w:autoSpaceDN w:val="0"/>
         <w:spacing w:before="200" w:after="0" w:line="240" w:lineRule="auto"/>
-        <w:ind w:left="684" w:right="804"/>
+        <w:ind w:right="804"/>
         <w:jc w:val="center"/>
         <w:rPr>
           <w:rFonts w:eastAsia="Times New Roman"/>
@@ -582,16 +582,16 @@
         <w:rPr>
           <w:b/>
           <w:bCs/>
-          <w:sz w:val="32"/>
-          <w:szCs w:val="32"/>
-        </w:rPr>
-      </w:pPr>
-      <w:r>
-        <w:rPr>
-          <w:b/>
-          <w:bCs/>
-          <w:sz w:val="32"/>
-          <w:szCs w:val="32"/>
+          <w:sz w:val="28"/>
+          <w:szCs w:val="28"/>
+        </w:rPr>
+      </w:pPr>
+      <w:r>
+        <w:rPr>
+          <w:b/>
+          <w:bCs/>
+          <w:sz w:val="28"/>
+          <w:szCs w:val="28"/>
         </w:rPr>
         <w:t xml:space="preserve">Course code: </w:t>
       </w:r>
@@ -599,8 +599,8 @@
         <w:rPr>
           <w:b/>
           <w:bCs/>
-          <w:sz w:val="32"/>
-          <w:szCs w:val="32"/>
+          <w:sz w:val="28"/>
+          <w:szCs w:val="28"/>
         </w:rPr>
         <w:t>{{</w:t>
       </w:r>
@@ -609,8 +609,8 @@
         <w:rPr>
           <w:b/>
           <w:bCs/>
-          <w:sz w:val="32"/>
-          <w:szCs w:val="32"/>
+          <w:sz w:val="28"/>
+          <w:szCs w:val="28"/>
         </w:rPr>
         <w:t>course_code</w:t>
       </w:r>
@@ -619,8 +619,8 @@
         <w:rPr>
           <w:b/>
           <w:bCs/>
-          <w:sz w:val="32"/>
-          <w:szCs w:val="32"/>
+          <w:sz w:val="28"/>
+          <w:szCs w:val="28"/>
         </w:rPr>
         <w:t>}}</w:t>
       </w:r>
@@ -632,16 +632,16 @@
         <w:rPr>
           <w:b/>
           <w:bCs/>
-          <w:sz w:val="32"/>
-          <w:szCs w:val="32"/>
-        </w:rPr>
-      </w:pPr>
-      <w:r>
-        <w:rPr>
-          <w:b/>
-          <w:bCs/>
-          <w:sz w:val="32"/>
-          <w:szCs w:val="32"/>
+          <w:sz w:val="28"/>
+          <w:szCs w:val="28"/>
+        </w:rPr>
+      </w:pPr>
+      <w:r>
+        <w:rPr>
+          <w:b/>
+          <w:bCs/>
+          <w:sz w:val="28"/>
+          <w:szCs w:val="28"/>
         </w:rPr>
         <w:t xml:space="preserve">Course Name: </w:t>
       </w:r>
@@ -649,8 +649,8 @@
         <w:rPr>
           <w:b/>
           <w:bCs/>
-          <w:sz w:val="32"/>
-          <w:szCs w:val="32"/>
+          <w:sz w:val="28"/>
+          <w:szCs w:val="28"/>
         </w:rPr>
         <w:t>{{</w:t>
       </w:r>
@@ -659,8 +659,8 @@
         <w:rPr>
           <w:b/>
           <w:bCs/>
-          <w:sz w:val="32"/>
-          <w:szCs w:val="32"/>
+          <w:sz w:val="28"/>
+          <w:szCs w:val="28"/>
         </w:rPr>
         <w:t>course_name</w:t>
       </w:r>
@@ -669,8 +669,8 @@
         <w:rPr>
           <w:b/>
           <w:bCs/>
-          <w:sz w:val="32"/>
-          <w:szCs w:val="32"/>
+          <w:sz w:val="28"/>
+          <w:szCs w:val="28"/>
         </w:rPr>
         <w:t>}}</w:t>
       </w:r>
@@ -682,16 +682,16 @@
         <w:rPr>
           <w:b/>
           <w:bCs/>
-          <w:sz w:val="32"/>
-          <w:szCs w:val="32"/>
-        </w:rPr>
-      </w:pPr>
-      <w:r>
-        <w:rPr>
-          <w:b/>
-          <w:bCs/>
-          <w:sz w:val="32"/>
-          <w:szCs w:val="32"/>
+          <w:sz w:val="28"/>
+          <w:szCs w:val="28"/>
+        </w:rPr>
+      </w:pPr>
+      <w:r>
+        <w:rPr>
+          <w:b/>
+          <w:bCs/>
+          <w:sz w:val="28"/>
+          <w:szCs w:val="28"/>
         </w:rPr>
         <w:t>Report</w:t>
       </w:r>
@@ -699,8 +699,8 @@
         <w:rPr>
           <w:b/>
           <w:bCs/>
-          <w:sz w:val="32"/>
-          <w:szCs w:val="32"/>
+          <w:sz w:val="28"/>
+          <w:szCs w:val="28"/>
         </w:rPr>
         <w:t xml:space="preserve"> Name: </w:t>
       </w:r>
@@ -708,8 +708,8 @@
         <w:rPr>
           <w:b/>
           <w:bCs/>
-          <w:sz w:val="32"/>
-          <w:szCs w:val="32"/>
+          <w:sz w:val="28"/>
+          <w:szCs w:val="28"/>
         </w:rPr>
         <w:t>{{</w:t>
       </w:r>
@@ -718,8 +718,8 @@
         <w:rPr>
           <w:b/>
           <w:bCs/>
-          <w:sz w:val="32"/>
-          <w:szCs w:val="32"/>
+          <w:sz w:val="28"/>
+          <w:szCs w:val="28"/>
         </w:rPr>
         <w:t>assignment_name</w:t>
       </w:r>
@@ -728,8 +728,8 @@
         <w:rPr>
           <w:b/>
           <w:bCs/>
-          <w:sz w:val="32"/>
-          <w:szCs w:val="32"/>
+          <w:sz w:val="28"/>
+          <w:szCs w:val="28"/>
         </w:rPr>
         <w:t>}}</w:t>
       </w:r>
@@ -741,16 +741,16 @@
         <w:rPr>
           <w:b/>
           <w:bCs/>
-          <w:sz w:val="32"/>
-          <w:szCs w:val="32"/>
-        </w:rPr>
-      </w:pPr>
-      <w:r>
-        <w:rPr>
-          <w:b/>
-          <w:bCs/>
-          <w:sz w:val="32"/>
-          <w:szCs w:val="32"/>
+          <w:sz w:val="28"/>
+          <w:szCs w:val="28"/>
+        </w:rPr>
+      </w:pPr>
+      <w:r>
+        <w:rPr>
+          <w:b/>
+          <w:bCs/>
+          <w:sz w:val="28"/>
+          <w:szCs w:val="28"/>
         </w:rPr>
         <w:t xml:space="preserve">Date of Submission: </w:t>
       </w:r>
@@ -758,8 +758,8 @@
         <w:rPr>
           <w:b/>
           <w:bCs/>
-          <w:sz w:val="32"/>
-          <w:szCs w:val="32"/>
+          <w:sz w:val="28"/>
+          <w:szCs w:val="28"/>
         </w:rPr>
         <w:t>{{</w:t>
       </w:r>
@@ -768,8 +768,8 @@
         <w:rPr>
           <w:b/>
           <w:bCs/>
-          <w:sz w:val="32"/>
-          <w:szCs w:val="32"/>
+          <w:sz w:val="28"/>
+          <w:szCs w:val="28"/>
         </w:rPr>
         <w:t>date_of_submission</w:t>
       </w:r>
@@ -778,23 +778,11 @@
         <w:rPr>
           <w:b/>
           <w:bCs/>
-          <w:sz w:val="32"/>
-          <w:szCs w:val="32"/>
+          <w:sz w:val="28"/>
+          <w:szCs w:val="28"/>
         </w:rPr>
         <w:t>}}</w:t>
       </w:r>
-    </w:p>
-    <w:p>
-      <w:pPr>
-        <w:spacing w:line="276" w:lineRule="auto"/>
-        <w:ind w:left="1440" w:firstLine="720"/>
-        <w:rPr>
-          <w:b/>
-          <w:bCs/>
-          <w:sz w:val="36"/>
-          <w:szCs w:val="36"/>
-        </w:rPr>
-      </w:pPr>
     </w:p>
     <w:p>
       <w:pPr>
@@ -811,12 +799,12 @@
       <w:tblPr>
         <w:tblStyle w:val="TableGrid"/>
         <w:tblW w:w="0" w:type="auto"/>
-        <w:tblInd w:w="1435" w:type="dxa"/>
+        <w:tblInd w:w="175" w:type="dxa"/>
         <w:tblLook w:val="04A0" w:firstRow="1" w:lastRow="0" w:firstColumn="1" w:lastColumn="0" w:noHBand="0" w:noVBand="1"/>
       </w:tblPr>
       <w:tblGrid>
-        <w:gridCol w:w="4675"/>
-        <w:gridCol w:w="4675"/>
+        <w:gridCol w:w="4590"/>
+        <w:gridCol w:w="4500"/>
       </w:tblGrid>
       <w:tr>
         <w:trPr>
@@ -824,7 +812,7 @@
         </w:trPr>
         <w:tc>
           <w:tcPr>
-            <w:tcW w:w="4675" w:type="dxa"/>
+            <w:tcW w:w="4590" w:type="dxa"/>
           </w:tcPr>
           <w:p>
             <w:pPr>
@@ -1115,7 +1103,7 @@
         </w:tc>
         <w:tc>
           <w:tcPr>
-            <w:tcW w:w="4675" w:type="dxa"/>
+            <w:tcW w:w="4500" w:type="dxa"/>
           </w:tcPr>
           <w:p>
             <w:pPr>
@@ -1268,7 +1256,7 @@
       <w:headerReference w:type="first" r:id="rId10"/>
       <w:footerReference w:type="first" r:id="rId11"/>
       <w:pgSz w:w="12240" w:h="15840"/>
-      <w:pgMar w:top="0" w:right="0" w:bottom="0" w:left="0" w:header="720" w:footer="720" w:gutter="0"/>
+      <w:pgMar w:top="1440" w:right="1440" w:bottom="1440" w:left="1440" w:header="720" w:footer="720" w:gutter="0"/>
       <w:cols w:space="720"/>
       <w:docGrid w:linePitch="360"/>
     </w:sectPr>
@@ -1362,36 +1350,6 @@
     <w:pPr>
       <w:pStyle w:val="Header"/>
     </w:pPr>
-    <w:r>
-      <w:rPr>
-        <w:noProof/>
-      </w:rPr>
-      <w:pict w14:anchorId="1E0A4648">
-        <v:shapetype id="_x0000_t75" coordsize="21600,21600" o:spt="75" o:preferrelative="t" path="m@4@5l@4@11@9@11@9@5xe" filled="f" stroked="f">
-          <v:stroke joinstyle="miter"/>
-          <v:formulas>
-            <v:f eqn="if lineDrawn pixelLineWidth 0"/>
-            <v:f eqn="sum @0 1 0"/>
-            <v:f eqn="sum 0 0 @1"/>
-            <v:f eqn="prod @2 1 2"/>
-            <v:f eqn="prod @3 21600 pixelWidth"/>
-            <v:f eqn="prod @3 21600 pixelHeight"/>
-            <v:f eqn="sum @0 0 1"/>
-            <v:f eqn="prod @6 1 2"/>
-            <v:f eqn="prod @7 21600 pixelWidth"/>
-            <v:f eqn="sum @8 21600 0"/>
-            <v:f eqn="prod @7 21600 pixelHeight"/>
-            <v:f eqn="sum @10 21600 0"/>
-          </v:formulas>
-          <v:path o:extrusionok="f" gradientshapeok="t" o:connecttype="rect"/>
-          <o:lock v:ext="edit" aspectratio="t"/>
-        </v:shapetype>
-        <v:shape id="WordPictureWatermark877097797" o:spid="_x0000_s1026" type="#_x0000_t75" style="position:absolute;margin-left:0;margin-top:0;width:453.05pt;height:495.05pt;z-index:-251657216;mso-position-horizontal:center;mso-position-horizontal-relative:margin;mso-position-vertical:center;mso-position-vertical-relative:margin" o:allowincell="f">
-          <v:imagedata r:id="rId1" o:title="Screenshot 2025-03-23 141339"/>
-          <w10:wrap anchorx="margin" anchory="margin"/>
-        </v:shape>
-      </w:pict>
-    </w:r>
   </w:p>
 </w:hdr>
 </file>
@@ -1402,36 +1360,6 @@
     <w:pPr>
       <w:pStyle w:val="Header"/>
     </w:pPr>
-    <w:r>
-      <w:rPr>
-        <w:noProof/>
-      </w:rPr>
-      <w:pict w14:anchorId="54707DBB">
-        <v:shapetype id="_x0000_t75" coordsize="21600,21600" o:spt="75" o:preferrelative="t" path="m@4@5l@4@11@9@11@9@5xe" filled="f" stroked="f">
-          <v:stroke joinstyle="miter"/>
-          <v:formulas>
-            <v:f eqn="if lineDrawn pixelLineWidth 0"/>
-            <v:f eqn="sum @0 1 0"/>
-            <v:f eqn="sum 0 0 @1"/>
-            <v:f eqn="prod @2 1 2"/>
-            <v:f eqn="prod @3 21600 pixelWidth"/>
-            <v:f eqn="prod @3 21600 pixelHeight"/>
-            <v:f eqn="sum @0 0 1"/>
-            <v:f eqn="prod @6 1 2"/>
-            <v:f eqn="prod @7 21600 pixelWidth"/>
-            <v:f eqn="sum @8 21600 0"/>
-            <v:f eqn="prod @7 21600 pixelHeight"/>
-            <v:f eqn="sum @10 21600 0"/>
-          </v:formulas>
-          <v:path o:extrusionok="f" gradientshapeok="t" o:connecttype="rect"/>
-          <o:lock v:ext="edit" aspectratio="t"/>
-        </v:shapetype>
-        <v:shape id="WordPictureWatermark877097798" o:spid="_x0000_s1027" type="#_x0000_t75" style="position:absolute;margin-left:0;margin-top:0;width:453.05pt;height:495.05pt;z-index:-251656192;mso-position-horizontal:center;mso-position-horizontal-relative:margin;mso-position-vertical:center;mso-position-vertical-relative:margin" o:allowincell="f">
-          <v:imagedata r:id="rId1" o:title="Screenshot 2025-03-23 141339"/>
-          <w10:wrap anchorx="margin" anchory="margin"/>
-        </v:shape>
-      </w:pict>
-    </w:r>
   </w:p>
 </w:hdr>
 </file>
@@ -1442,36 +1370,6 @@
     <w:pPr>
       <w:pStyle w:val="Header"/>
     </w:pPr>
-    <w:r>
-      <w:rPr>
-        <w:noProof/>
-      </w:rPr>
-      <w:pict w14:anchorId="26FE28A4">
-        <v:shapetype id="_x0000_t75" coordsize="21600,21600" o:spt="75" o:preferrelative="t" path="m@4@5l@4@11@9@11@9@5xe" filled="f" stroked="f">
-          <v:stroke joinstyle="miter"/>
-          <v:formulas>
-            <v:f eqn="if lineDrawn pixelLineWidth 0"/>
-            <v:f eqn="sum @0 1 0"/>
-            <v:f eqn="sum 0 0 @1"/>
-            <v:f eqn="prod @2 1 2"/>
-            <v:f eqn="prod @3 21600 pixelWidth"/>
-            <v:f eqn="prod @3 21600 pixelHeight"/>
-            <v:f eqn="sum @0 0 1"/>
-            <v:f eqn="prod @6 1 2"/>
-            <v:f eqn="prod @7 21600 pixelWidth"/>
-            <v:f eqn="sum @8 21600 0"/>
-            <v:f eqn="prod @7 21600 pixelHeight"/>
-            <v:f eqn="sum @10 21600 0"/>
-          </v:formulas>
-          <v:path o:extrusionok="f" gradientshapeok="t" o:connecttype="rect"/>
-          <o:lock v:ext="edit" aspectratio="t"/>
-        </v:shapetype>
-        <v:shape id="WordPictureWatermark877097796" o:spid="_x0000_s1025" type="#_x0000_t75" style="position:absolute;margin-left:0;margin-top:0;width:453.05pt;height:495.05pt;z-index:-251658240;mso-position-horizontal:center;mso-position-horizontal-relative:margin;mso-position-vertical:center;mso-position-vertical-relative:margin" o:allowincell="f">
-          <v:imagedata r:id="rId1" o:title="Screenshot 2025-03-23 141339"/>
-          <w10:wrap anchorx="margin" anchory="margin"/>
-        </v:shape>
-      </w:pict>
-    </w:r>
   </w:p>
 </w:hdr>
 </file>

</xml_diff>